<commit_message>
Integration Test + alcune modifiche su ODD
</commit_message>
<xml_diff>
--- a/Desktop/TutoratoSmart/Documentazione/SDD/TS_SDD_0.4.docx
+++ b/Desktop/TutoratoSmart/Documentazione/SDD/TS_SDD_0.4.docx
@@ -407,6 +407,7 @@
           <w:docPartUnique/>
         </w:docPartObj>
       </w:sdtPr>
+      <w:sdtEndPr/>
       <w:sdtContent>
         <w:p>
           <w:pPr>
@@ -537,6 +538,7 @@
                                     <w:dataBinding w:prefixMappings="xmlns:ns0='http://purl.org/dc/elements/1.1/' xmlns:ns1='http://schemas.openxmlformats.org/package/2006/metadata/core-properties' " w:xpath="/ns1:coreProperties[1]/ns0:title[1]" w:storeItemID="{6C3C8BC8-F283-45AE-878A-BAB7291924A1}"/>
                                     <w:text/>
                                   </w:sdtPr>
+                                  <w:sdtEndPr/>
                                   <w:sdtContent>
                                     <w:r>
                                       <w:rPr>
@@ -594,6 +596,7 @@
                                     <w:dataBinding w:prefixMappings="xmlns:ns0='http://purl.org/dc/elements/1.1/' xmlns:ns1='http://schemas.openxmlformats.org/package/2006/metadata/core-properties' " w:xpath="/ns1:coreProperties[1]/ns0:subject[1]" w:storeItemID="{6C3C8BC8-F283-45AE-878A-BAB7291924A1}"/>
                                     <w:text/>
                                   </w:sdtPr>
+                                  <w:sdtEndPr/>
                                   <w:sdtContent>
                                     <w:r>
                                       <w:rPr>
@@ -652,6 +655,7 @@
                               <w:dataBinding w:prefixMappings="xmlns:ns0='http://purl.org/dc/elements/1.1/' xmlns:ns1='http://schemas.openxmlformats.org/package/2006/metadata/core-properties' " w:xpath="/ns1:coreProperties[1]/ns0:title[1]" w:storeItemID="{6C3C8BC8-F283-45AE-878A-BAB7291924A1}"/>
                               <w:text/>
                             </w:sdtPr>
+                            <w:sdtEndPr/>
                             <w:sdtContent>
                               <w:r>
                                 <w:rPr>
@@ -709,6 +713,7 @@
                               <w:dataBinding w:prefixMappings="xmlns:ns0='http://purl.org/dc/elements/1.1/' xmlns:ns1='http://schemas.openxmlformats.org/package/2006/metadata/core-properties' " w:xpath="/ns1:coreProperties[1]/ns0:subject[1]" w:storeItemID="{6C3C8BC8-F283-45AE-878A-BAB7291924A1}"/>
                               <w:text/>
                             </w:sdtPr>
+                            <w:sdtEndPr/>
                             <w:sdtContent>
                               <w:r>
                                 <w:rPr>
@@ -1300,7 +1305,15 @@
                   <w:jc w:val="center"/>
                 </w:pPr>
                 <w:r>
-                  <w:t>Revisione SSD</w:t>
+                  <w:t>Revisione S</w:t>
+                </w:r>
+                <w:r>
+                  <w:t>D</w:t>
+                </w:r>
+                <w:bookmarkStart w:id="1" w:name="_GoBack"/>
+                <w:bookmarkEnd w:id="1"/>
+                <w:r>
+                  <w:t>D</w:t>
                 </w:r>
               </w:p>
             </w:tc>
@@ -2080,7 +2093,7 @@
                 <w:webHidden/>
                 <w:color w:val="auto"/>
               </w:rPr>
-              <w:t>6</w:t>
+              <w:t>5</w:t>
             </w:r>
             <w:r>
               <w:rPr>
@@ -2165,7 +2178,7 @@
                 <w:webHidden/>
                 <w:color w:val="auto"/>
               </w:rPr>
-              <w:t>6</w:t>
+              <w:t>5</w:t>
             </w:r>
             <w:r>
               <w:rPr>
@@ -2243,7 +2256,7 @@
                 <w:webHidden/>
                 <w:color w:val="auto"/>
               </w:rPr>
-              <w:t>6</w:t>
+              <w:t>5</w:t>
             </w:r>
             <w:r>
               <w:rPr>
@@ -2487,7 +2500,7 @@
                 <w:webHidden/>
                 <w:color w:val="auto"/>
               </w:rPr>
-              <w:t>7</w:t>
+              <w:t>6</w:t>
             </w:r>
             <w:r>
               <w:rPr>
@@ -2570,7 +2583,7 @@
                 <w:webHidden/>
                 <w:color w:val="auto"/>
               </w:rPr>
-              <w:t>8</w:t>
+              <w:t>7</w:t>
             </w:r>
             <w:r>
               <w:rPr>
@@ -2648,7 +2661,7 @@
                 <w:webHidden/>
                 <w:color w:val="auto"/>
               </w:rPr>
-              <w:t>9</w:t>
+              <w:t>8</w:t>
             </w:r>
             <w:r>
               <w:rPr>
@@ -2726,7 +2739,7 @@
                 <w:webHidden/>
                 <w:color w:val="auto"/>
               </w:rPr>
-              <w:t>10</w:t>
+              <w:t>9</w:t>
             </w:r>
             <w:r>
               <w:rPr>
@@ -2804,7 +2817,7 @@
                 <w:webHidden/>
                 <w:color w:val="auto"/>
               </w:rPr>
-              <w:t>13</w:t>
+              <w:t>12</w:t>
             </w:r>
             <w:r>
               <w:rPr>
@@ -2882,7 +2895,7 @@
                 <w:webHidden/>
                 <w:color w:val="auto"/>
               </w:rPr>
-              <w:t>15</w:t>
+              <w:t>13</w:t>
             </w:r>
             <w:r>
               <w:rPr>
@@ -2960,7 +2973,7 @@
                 <w:webHidden/>
                 <w:color w:val="auto"/>
               </w:rPr>
-              <w:t>15</w:t>
+              <w:t>14</w:t>
             </w:r>
             <w:r>
               <w:rPr>
@@ -3043,7 +3056,7 @@
                 <w:webHidden/>
                 <w:color w:val="auto"/>
               </w:rPr>
-              <w:t>15</w:t>
+              <w:t>14</w:t>
             </w:r>
             <w:r>
               <w:rPr>
@@ -3126,7 +3139,7 @@
                 <w:webHidden/>
                 <w:color w:val="auto"/>
               </w:rPr>
-              <w:t>15</w:t>
+              <w:t>14</w:t>
             </w:r>
             <w:r>
               <w:rPr>
@@ -3209,7 +3222,7 @@
                 <w:webHidden/>
                 <w:color w:val="auto"/>
               </w:rPr>
-              <w:t>15</w:t>
+              <w:t>14</w:t>
             </w:r>
             <w:r>
               <w:rPr>
@@ -3292,7 +3305,7 @@
                 <w:webHidden/>
                 <w:color w:val="auto"/>
               </w:rPr>
-              <w:t>15</w:t>
+              <w:t>14</w:t>
             </w:r>
             <w:r>
               <w:rPr>
@@ -3377,7 +3390,7 @@
                 <w:webHidden/>
                 <w:color w:val="auto"/>
               </w:rPr>
-              <w:t>17</w:t>
+              <w:t>15</w:t>
             </w:r>
             <w:r>
               <w:rPr>
@@ -3518,8 +3531,8 @@
           <w:lang w:val="it-IT"/>
         </w:rPr>
       </w:pPr>
-      <w:bookmarkStart w:id="1" w:name="_Toc26433059"/>
-      <w:bookmarkStart w:id="2" w:name="_Toc26439771"/>
+      <w:bookmarkStart w:id="2" w:name="_Toc26433059"/>
+      <w:bookmarkStart w:id="3" w:name="_Toc26439771"/>
       <w:r>
         <w:rPr>
           <w:color w:val="1F4E79"/>
@@ -3542,8 +3555,8 @@
         </w:rPr>
         <w:t>one</w:t>
       </w:r>
-      <w:bookmarkEnd w:id="1"/>
       <w:bookmarkEnd w:id="2"/>
+      <w:bookmarkEnd w:id="3"/>
     </w:p>
     <w:p>
       <w:pPr>
@@ -3555,8 +3568,8 @@
           <w:lang w:val="it-IT"/>
         </w:rPr>
       </w:pPr>
-      <w:bookmarkStart w:id="3" w:name="_Toc26433060"/>
-      <w:bookmarkStart w:id="4" w:name="_Toc26439772"/>
+      <w:bookmarkStart w:id="4" w:name="_Toc26433060"/>
+      <w:bookmarkStart w:id="5" w:name="_Toc26439772"/>
       <w:r>
         <w:rPr>
           <w:color w:val="auto"/>
@@ -3578,8 +3591,8 @@
         </w:rPr>
         <w:t xml:space="preserve"> del sistema</w:t>
       </w:r>
-      <w:bookmarkEnd w:id="3"/>
       <w:bookmarkEnd w:id="4"/>
+      <w:bookmarkEnd w:id="5"/>
     </w:p>
     <w:p>
       <w:pPr>
@@ -3794,8 +3807,8 @@
           <w:lang w:val="it-IT"/>
         </w:rPr>
       </w:pPr>
-      <w:bookmarkStart w:id="5" w:name="_Toc26433061"/>
-      <w:bookmarkStart w:id="6" w:name="_Toc26439773"/>
+      <w:bookmarkStart w:id="6" w:name="_Toc26433061"/>
+      <w:bookmarkStart w:id="7" w:name="_Toc26439773"/>
       <w:r>
         <w:rPr>
           <w:color w:val="auto"/>
@@ -3810,8 +3823,8 @@
         </w:rPr>
         <w:t>Design Goals</w:t>
       </w:r>
-      <w:bookmarkEnd w:id="5"/>
       <w:bookmarkEnd w:id="6"/>
+      <w:bookmarkEnd w:id="7"/>
     </w:p>
     <w:p>
       <w:pPr>
@@ -4913,8 +4926,8 @@
           <w:lang w:val="it-IT"/>
         </w:rPr>
       </w:pPr>
-      <w:bookmarkStart w:id="7" w:name="_Toc26433062"/>
-      <w:bookmarkStart w:id="8" w:name="_Toc26439774"/>
+      <w:bookmarkStart w:id="8" w:name="_Toc26433062"/>
+      <w:bookmarkStart w:id="9" w:name="_Toc26439774"/>
       <w:r>
         <w:rPr>
           <w:color w:val="auto"/>
@@ -4936,8 +4949,8 @@
         </w:rPr>
         <w:t>Definizioni, acronimi e abbreviazioni</w:t>
       </w:r>
-      <w:bookmarkEnd w:id="7"/>
       <w:bookmarkEnd w:id="8"/>
+      <w:bookmarkEnd w:id="9"/>
     </w:p>
     <w:p>
       <w:pPr>
@@ -5101,8 +5114,8 @@
           <w:lang w:val="it-IT"/>
         </w:rPr>
       </w:pPr>
-      <w:bookmarkStart w:id="9" w:name="_Toc26433063"/>
-      <w:bookmarkStart w:id="10" w:name="_Toc26439775"/>
+      <w:bookmarkStart w:id="10" w:name="_Toc26433063"/>
+      <w:bookmarkStart w:id="11" w:name="_Toc26439775"/>
       <w:r>
         <w:rPr>
           <w:color w:val="auto"/>
@@ -5124,8 +5137,8 @@
         </w:rPr>
         <w:t>Riferimenti</w:t>
       </w:r>
-      <w:bookmarkEnd w:id="9"/>
       <w:bookmarkEnd w:id="10"/>
+      <w:bookmarkEnd w:id="11"/>
     </w:p>
     <w:p>
       <w:pPr>
@@ -5200,8 +5213,8 @@
           <w:lang w:val="it-IT"/>
         </w:rPr>
       </w:pPr>
-      <w:bookmarkStart w:id="11" w:name="_Toc26433064"/>
-      <w:bookmarkStart w:id="12" w:name="_Toc26439776"/>
+      <w:bookmarkStart w:id="12" w:name="_Toc26433064"/>
+      <w:bookmarkStart w:id="13" w:name="_Toc26439776"/>
       <w:r>
         <w:rPr>
           <w:color w:val="auto"/>
@@ -5223,8 +5236,8 @@
         </w:rPr>
         <w:t>Panoramica</w:t>
       </w:r>
-      <w:bookmarkEnd w:id="11"/>
       <w:bookmarkEnd w:id="12"/>
+      <w:bookmarkEnd w:id="13"/>
       <w:r>
         <w:rPr>
           <w:color w:val="auto"/>
@@ -5305,8 +5318,8 @@
           <w:lang w:val="it-IT"/>
         </w:rPr>
       </w:pPr>
-      <w:bookmarkStart w:id="13" w:name="_Toc26433065"/>
-      <w:bookmarkStart w:id="14" w:name="_Toc26439777"/>
+      <w:bookmarkStart w:id="14" w:name="_Toc26433065"/>
+      <w:bookmarkStart w:id="15" w:name="_Toc26439777"/>
       <w:r>
         <w:rPr>
           <w:color w:val="1F4E79"/>
@@ -5321,8 +5334,8 @@
         </w:rPr>
         <w:t>Architettura del Sistema corrente</w:t>
       </w:r>
-      <w:bookmarkEnd w:id="13"/>
       <w:bookmarkEnd w:id="14"/>
+      <w:bookmarkEnd w:id="15"/>
       <w:r>
         <w:rPr>
           <w:color w:val="1F4E79"/>
@@ -5428,8 +5441,8 @@
           <w:lang w:val="it-IT"/>
         </w:rPr>
       </w:pPr>
-      <w:bookmarkStart w:id="15" w:name="_Toc26433066"/>
-      <w:bookmarkStart w:id="16" w:name="_Toc26439778"/>
+      <w:bookmarkStart w:id="16" w:name="_Toc26433066"/>
+      <w:bookmarkStart w:id="17" w:name="_Toc26439778"/>
       <w:r>
         <w:rPr>
           <w:color w:val="1F4E79"/>
@@ -5451,8 +5464,8 @@
         </w:rPr>
         <w:t>Sistema proposto</w:t>
       </w:r>
-      <w:bookmarkEnd w:id="15"/>
       <w:bookmarkEnd w:id="16"/>
+      <w:bookmarkEnd w:id="17"/>
     </w:p>
     <w:p>
       <w:pPr>
@@ -5464,8 +5477,8 @@
           <w:lang w:val="it-IT"/>
         </w:rPr>
       </w:pPr>
-      <w:bookmarkStart w:id="17" w:name="_Toc26433067"/>
-      <w:bookmarkStart w:id="18" w:name="_Toc26439779"/>
+      <w:bookmarkStart w:id="18" w:name="_Toc26433067"/>
+      <w:bookmarkStart w:id="19" w:name="_Toc26439779"/>
       <w:r>
         <w:rPr>
           <w:color w:val="auto"/>
@@ -5480,8 +5493,8 @@
         </w:rPr>
         <w:t>Panoramica</w:t>
       </w:r>
-      <w:bookmarkEnd w:id="17"/>
       <w:bookmarkEnd w:id="18"/>
+      <w:bookmarkEnd w:id="19"/>
     </w:p>
     <w:p>
       <w:pPr>
@@ -5634,8 +5647,8 @@
           <w:lang w:val="it-IT"/>
         </w:rPr>
       </w:pPr>
-      <w:bookmarkStart w:id="19" w:name="_Toc26433068"/>
-      <w:bookmarkStart w:id="20" w:name="_Toc26439780"/>
+      <w:bookmarkStart w:id="20" w:name="_Toc26433068"/>
+      <w:bookmarkStart w:id="21" w:name="_Toc26439780"/>
       <w:r>
         <w:rPr>
           <w:color w:val="auto"/>
@@ -5657,8 +5670,8 @@
         </w:rPr>
         <w:t>sottosistemi</w:t>
       </w:r>
-      <w:bookmarkEnd w:id="19"/>
       <w:bookmarkEnd w:id="20"/>
+      <w:bookmarkEnd w:id="21"/>
     </w:p>
     <w:p>
       <w:pPr>
@@ -5677,8 +5690,8 @@
         </w:rPr>
         <w:t xml:space="preserve"> </w:t>
       </w:r>
-      <w:bookmarkStart w:id="21" w:name="_Toc26433069"/>
-      <w:bookmarkStart w:id="22" w:name="_Toc26439781"/>
+      <w:bookmarkStart w:id="22" w:name="_Toc26433069"/>
+      <w:bookmarkStart w:id="23" w:name="_Toc26439781"/>
       <w:r>
         <w:rPr>
           <w:color w:val="auto"/>
@@ -5686,8 +5699,8 @@
         </w:rPr>
         <w:t>3.2.1 Decomposizione in Layer</w:t>
       </w:r>
-      <w:bookmarkEnd w:id="21"/>
       <w:bookmarkEnd w:id="22"/>
+      <w:bookmarkEnd w:id="23"/>
     </w:p>
     <w:p>
       <w:pPr>
@@ -5842,7 +5855,7 @@
           <w:lang w:val="it-IT" w:eastAsia="it-IT"/>
         </w:rPr>
       </w:pPr>
-      <w:bookmarkStart w:id="23" w:name="_Toc26439782"/>
+      <w:bookmarkStart w:id="24" w:name="_Toc26439782"/>
       <w:r>
         <w:rPr>
           <w:noProof/>
@@ -5850,7 +5863,7 @@
         </w:rPr>
         <w:t>3.2.2 Decomposizione in Sottosistemi</w:t>
       </w:r>
-      <w:bookmarkEnd w:id="23"/>
+      <w:bookmarkEnd w:id="24"/>
     </w:p>
     <w:p>
       <w:pPr>
@@ -6285,7 +6298,7 @@
           <w:lang w:val="it-IT"/>
         </w:rPr>
       </w:pPr>
-      <w:bookmarkStart w:id="24" w:name="_Toc26439783"/>
+      <w:bookmarkStart w:id="25" w:name="_Toc26439783"/>
       <w:r>
         <w:rPr>
           <w:color w:val="auto"/>
@@ -6293,7 +6306,7 @@
         </w:rPr>
         <w:t>3.2.3 Diagramma di Deployment</w:t>
       </w:r>
-      <w:bookmarkEnd w:id="24"/>
+      <w:bookmarkEnd w:id="25"/>
     </w:p>
     <w:p>
       <w:pPr>
@@ -6511,8 +6524,6 @@
           <w:lang w:val="it-IT" w:eastAsia="it-IT"/>
         </w:rPr>
       </w:pPr>
-      <w:bookmarkStart w:id="25" w:name="_GoBack"/>
-      <w:bookmarkEnd w:id="25"/>
       <w:r>
         <w:rPr>
           <w:b/>
@@ -20108,7 +20119,7 @@
 </file>
 
 <file path=customXml/itemProps3.xml><?xml version="1.0" encoding="utf-8"?>
-<ds:datastoreItem xmlns:ds="http://schemas.openxmlformats.org/officeDocument/2006/customXml" ds:itemID="{CC296EED-805C-464F-A252-4B24A98C5C4C}">
+<ds:datastoreItem xmlns:ds="http://schemas.openxmlformats.org/officeDocument/2006/customXml" ds:itemID="{988CEF24-F5D8-4080-8EF4-F672F1A36786}">
   <ds:schemaRefs>
     <ds:schemaRef ds:uri="http://schemas.openxmlformats.org/officeDocument/2006/bibliography"/>
   </ds:schemaRefs>

</xml_diff>

<commit_message>
Aggiunta design pattern, alcune modifiche ODD
</commit_message>
<xml_diff>
--- a/Desktop/TutoratoSmart/Documentazione/SDD/TS_SDD_0.4.docx
+++ b/Desktop/TutoratoSmart/Documentazione/SDD/TS_SDD_0.4.docx
@@ -1310,8 +1310,6 @@
                 <w:r>
                   <w:t>D</w:t>
                 </w:r>
-                <w:bookmarkStart w:id="1" w:name="_GoBack"/>
-                <w:bookmarkEnd w:id="1"/>
                 <w:r>
                   <w:t>D</w:t>
                 </w:r>
@@ -3531,8 +3529,8 @@
           <w:lang w:val="it-IT"/>
         </w:rPr>
       </w:pPr>
-      <w:bookmarkStart w:id="2" w:name="_Toc26433059"/>
-      <w:bookmarkStart w:id="3" w:name="_Toc26439771"/>
+      <w:bookmarkStart w:id="1" w:name="_Toc26433059"/>
+      <w:bookmarkStart w:id="2" w:name="_Toc26439771"/>
       <w:r>
         <w:rPr>
           <w:color w:val="1F4E79"/>
@@ -3555,8 +3553,8 @@
         </w:rPr>
         <w:t>one</w:t>
       </w:r>
+      <w:bookmarkEnd w:id="1"/>
       <w:bookmarkEnd w:id="2"/>
-      <w:bookmarkEnd w:id="3"/>
     </w:p>
     <w:p>
       <w:pPr>
@@ -3568,8 +3566,8 @@
           <w:lang w:val="it-IT"/>
         </w:rPr>
       </w:pPr>
-      <w:bookmarkStart w:id="4" w:name="_Toc26433060"/>
-      <w:bookmarkStart w:id="5" w:name="_Toc26439772"/>
+      <w:bookmarkStart w:id="3" w:name="_Toc26433060"/>
+      <w:bookmarkStart w:id="4" w:name="_Toc26439772"/>
       <w:r>
         <w:rPr>
           <w:color w:val="auto"/>
@@ -3591,8 +3589,8 @@
         </w:rPr>
         <w:t xml:space="preserve"> del sistema</w:t>
       </w:r>
+      <w:bookmarkEnd w:id="3"/>
       <w:bookmarkEnd w:id="4"/>
-      <w:bookmarkEnd w:id="5"/>
     </w:p>
     <w:p>
       <w:pPr>
@@ -3807,8 +3805,8 @@
           <w:lang w:val="it-IT"/>
         </w:rPr>
       </w:pPr>
-      <w:bookmarkStart w:id="6" w:name="_Toc26433061"/>
-      <w:bookmarkStart w:id="7" w:name="_Toc26439773"/>
+      <w:bookmarkStart w:id="5" w:name="_Toc26433061"/>
+      <w:bookmarkStart w:id="6" w:name="_Toc26439773"/>
       <w:r>
         <w:rPr>
           <w:color w:val="auto"/>
@@ -3823,8 +3821,8 @@
         </w:rPr>
         <w:t>Design Goals</w:t>
       </w:r>
+      <w:bookmarkEnd w:id="5"/>
       <w:bookmarkEnd w:id="6"/>
-      <w:bookmarkEnd w:id="7"/>
     </w:p>
     <w:p>
       <w:pPr>
@@ -4584,7 +4582,7 @@
           <w:color w:val="auto"/>
           <w:lang w:val="it-IT"/>
         </w:rPr>
-        <w:t>Il sistema è estendibile in quanto esso stesso può essere esteso ad altri dipartimenti o ad altre università cambiando i dati su cui lavora.</w:t>
+        <w:t>Il sistema è estendibile in quanto</w:t>
       </w:r>
       <w:r>
         <w:rPr>
@@ -4592,9 +4590,26 @@
           <w:color w:val="auto"/>
           <w:lang w:val="it-IT"/>
         </w:rPr>
-        <w:br/>
-        <w:t>Inoltre è possibile aggiungere altri indicatori o altre modalità di visualizzazione mediante limitata quantità di codice da integrare.</w:t>
-      </w:r>
+        <w:t xml:space="preserve"> è possibile aggiungere facilmente nuove funzionalità ad </w:t>
+      </w:r>
+      <w:r>
+        <w:rPr>
+          <w:rFonts w:ascii="Garamond" w:eastAsia="MS Mincho" w:hAnsi="Garamond" w:cs="Times New Roman"/>
+          <w:color w:val="auto"/>
+          <w:lang w:val="it-IT"/>
+        </w:rPr>
+        <w:t>esso</w:t>
+      </w:r>
+      <w:r>
+        <w:rPr>
+          <w:rFonts w:ascii="Garamond" w:eastAsia="MS Mincho" w:hAnsi="Garamond" w:cs="Times New Roman"/>
+          <w:color w:val="auto"/>
+          <w:lang w:val="it-IT"/>
+        </w:rPr>
+        <w:t>.</w:t>
+      </w:r>
+      <w:bookmarkStart w:id="7" w:name="_GoBack"/>
+      <w:bookmarkEnd w:id="7"/>
     </w:p>
     <w:p>
       <w:pPr>
@@ -4870,7 +4885,6 @@
           <w:color w:val="auto"/>
           <w:lang w:val="it-IT"/>
         </w:rPr>
-        <w:lastRenderedPageBreak/>
         <w:t>Utilità</w:t>
       </w:r>
     </w:p>
@@ -4892,6 +4906,7 @@
           <w:color w:val="auto"/>
           <w:lang w:val="it-IT"/>
         </w:rPr>
+        <w:lastRenderedPageBreak/>
         <w:t>-</w:t>
       </w:r>
       <w:r>
@@ -5586,7 +5601,7 @@
           <w:color w:val="auto"/>
           <w:lang w:val="it-IT"/>
         </w:rPr>
-        <w:t xml:space="preserve">model fornirà le operazioni </w:t>
+        <w:t xml:space="preserve">model fornirà le operazioni per accedere ai dati utili all’applicazione, ed implementerà quindi la struttura dati centrale; il </w:t>
       </w:r>
       <w:r>
         <w:rPr>
@@ -5594,7 +5609,7 @@
           <w:lang w:val="it-IT"/>
         </w:rPr>
         <w:lastRenderedPageBreak/>
-        <w:t>per accedere ai dati utili all’applicazione, ed implementerà quindi la struttura dati centrale; il controller gestisce il control flow, ovvero ottiene gli input dall’utente e manda messaggi al Model; i View visualizzano il Model e sono notificati ogni volta che il Model è modificato</w:t>
+        <w:t>controller gestisce il control flow, ovvero ottiene gli input dall’utente e manda messaggi al Model; i View visualizzano il Model e sono notificati ogni volta che il Model è modificato</w:t>
       </w:r>
       <w:r>
         <w:rPr>
@@ -5902,17 +5917,7 @@
           <w:szCs w:val="24"/>
           <w:lang w:val="it-IT" w:eastAsia="it-IT"/>
         </w:rPr>
-        <w:t xml:space="preserve">(studente, tutor e commissione tutorato) e creato un’interfaccia intermedia storage tra i sistemi della logica di business e il database, l’assunzione dietro questa scelta </w:t>
-      </w:r>
-      <w:r>
-        <w:rPr>
-          <w:color w:val="auto"/>
-          <w:sz w:val="24"/>
-          <w:szCs w:val="24"/>
-          <w:lang w:val="it-IT" w:eastAsia="it-IT"/>
-        </w:rPr>
-        <w:lastRenderedPageBreak/>
-        <w:t>di design è che lo storage ha una interfaccia più stabile rispetto al database e quindi nel caso in cui cambi l’interfaccia del sottosistema database, solo il sottosistema storage deve cambiare</w:t>
+        <w:t>(studente, tutor e commissione tutorato) e creato un’interfaccia intermedia storage tra i sistemi della logica di business e il database, l’assunzione dietro questa scelta di design è che lo storage ha una interfaccia più stabile rispetto al database e quindi nel caso in cui cambi l’interfaccia del sottosistema database, solo il sottosistema storage deve cambiare</w:t>
       </w:r>
     </w:p>
     <w:p>
@@ -6376,7 +6381,6 @@
           <w:szCs w:val="24"/>
           <w:lang w:val="it-IT"/>
         </w:rPr>
-        <w:lastRenderedPageBreak/>
         <w:t xml:space="preserve">il model </w:t>
       </w:r>
       <w:r>
@@ -6439,6 +6443,7 @@
           <w:szCs w:val="24"/>
           <w:lang w:val="it-IT"/>
         </w:rPr>
+        <w:lastRenderedPageBreak/>
         <w:t xml:space="preserve">il view </w:t>
       </w:r>
       <w:r>
@@ -20119,7 +20124,7 @@
 </file>
 
 <file path=customXml/itemProps3.xml><?xml version="1.0" encoding="utf-8"?>
-<ds:datastoreItem xmlns:ds="http://schemas.openxmlformats.org/officeDocument/2006/customXml" ds:itemID="{988CEF24-F5D8-4080-8EF4-F672F1A36786}">
+<ds:datastoreItem xmlns:ds="http://schemas.openxmlformats.org/officeDocument/2006/customXml" ds:itemID="{F73159A8-24A4-4734-8116-2469307D8ECD}">
   <ds:schemaRefs>
     <ds:schemaRef ds:uri="http://schemas.openxmlformats.org/officeDocument/2006/bibliography"/>
   </ds:schemaRefs>

</xml_diff>